<commit_message>
Lab 3 Assg pdf a typo is fixed
</commit_message>
<xml_diff>
--- a/Labs/03-gpio/Lab Assignment 3/DIGITAL ELECTRONICS 2 LAB ASSIGNMENT 3.docx
+++ b/Labs/03-gpio/Lab Assignment 3/DIGITAL ELECTRONICS 2 LAB ASSIGNMENT 3.docx
@@ -102,7 +102,7 @@
                     <pic:cNvPicPr/>
                   </pic:nvPicPr>
                   <pic:blipFill rotWithShape="1">
-                    <a:blip r:embed="rId5">
+                    <a:blip r:embed="rId7">
                       <a:extLst>
                         <a:ext uri="{28A0092B-C50C-407E-A947-70E740481C1C}">
                           <a14:useLocalDpi xmlns:a14="http://schemas.microsoft.com/office/drawing/2010/main" val="0"/>
@@ -359,6 +359,13 @@
                                 <w:rFonts w:cstheme="minorHAnsi"/>
                                 <w:lang w:val="tr-TR"/>
                               </w:rPr>
+                              <w:t xml:space="preserve">Signed </w:t>
+                            </w:r>
+                            <w:r>
+                              <w:rPr>
+                                <w:rFonts w:cstheme="minorHAnsi"/>
+                                <w:lang w:val="tr-TR"/>
+                              </w:rPr>
                               <w:t>16-bit integer</w:t>
                             </w:r>
                           </w:p>
@@ -394,6 +401,13 @@
                           <w:lang w:val="tr-TR"/>
                         </w:rPr>
                       </w:pPr>
+                      <w:r>
+                        <w:rPr>
+                          <w:rFonts w:cstheme="minorHAnsi"/>
+                          <w:lang w:val="tr-TR"/>
+                        </w:rPr>
+                        <w:t xml:space="preserve">Signed </w:t>
+                      </w:r>
                       <w:r>
                         <w:rPr>
                           <w:rFonts w:cstheme="minorHAnsi"/>
@@ -575,7 +589,7 @@
                                 <w:rFonts w:cstheme="minorHAnsi"/>
                                 <w:lang w:val="tr-TR"/>
                               </w:rPr>
-                              <w:t>S</w:t>
+                              <w:t>Uns</w:t>
                             </w:r>
                             <w:r>
                               <w:rPr>
@@ -622,7 +636,7 @@
                           <w:rFonts w:cstheme="minorHAnsi"/>
                           <w:lang w:val="tr-TR"/>
                         </w:rPr>
-                        <w:t>S</w:t>
+                        <w:t>Uns</w:t>
                       </w:r>
                       <w:r>
                         <w:rPr>
@@ -704,21 +718,7 @@
                                 <w:rFonts w:cstheme="minorHAnsi"/>
                                 <w:lang w:val="tr-TR"/>
                               </w:rPr>
-                              <w:t>768</w:t>
-                            </w:r>
-                            <w:r>
-                              <w:rPr>
-                                <w:rFonts w:cstheme="minorHAnsi"/>
-                                <w:lang w:val="tr-TR"/>
-                              </w:rPr>
-                              <w:t xml:space="preserve">, .., </w:t>
-                            </w:r>
-                            <w:r>
-                              <w:rPr>
-                                <w:rFonts w:cstheme="minorHAnsi"/>
-                                <w:lang w:val="tr-TR"/>
-                              </w:rPr>
-                              <w:t>+32</w:t>
+                              <w:t>768, .., +32</w:t>
                             </w:r>
                             <w:r>
                               <w:rPr>
@@ -786,21 +786,7 @@
                           <w:rFonts w:cstheme="minorHAnsi"/>
                           <w:lang w:val="tr-TR"/>
                         </w:rPr>
-                        <w:t>768</w:t>
-                      </w:r>
-                      <w:r>
-                        <w:rPr>
-                          <w:rFonts w:cstheme="minorHAnsi"/>
-                          <w:lang w:val="tr-TR"/>
-                        </w:rPr>
-                        <w:t xml:space="preserve">, .., </w:t>
-                      </w:r>
-                      <w:r>
-                        <w:rPr>
-                          <w:rFonts w:cstheme="minorHAnsi"/>
-                          <w:lang w:val="tr-TR"/>
-                        </w:rPr>
-                        <w:t>+32</w:t>
+                        <w:t>768, .., +32</w:t>
                       </w:r>
                       <w:r>
                         <w:rPr>
@@ -7331,15 +7317,7 @@
           <w:lang w:val="tr-TR"/>
         </w:rPr>
         <w:lastRenderedPageBreak/>
-        <w:t>C code of the application main.c</w:t>
-      </w:r>
-      <w:r>
-        <w:rPr>
-          <w:rFonts w:cstheme="minorHAnsi"/>
-          <w:color w:val="000000"/>
-          <w:lang w:val="tr-TR"/>
-        </w:rPr>
-        <w:t>,</w:t>
+        <w:t>C code of the application main.c,</w:t>
       </w:r>
     </w:p>
     <w:p>
@@ -10466,12 +10444,23 @@
           <w:highlight w:val="white"/>
           <w:lang w:val="tr-TR"/>
         </w:rPr>
-        <w:t>{</w:t>
-      </w:r>
-      <w:r>
-        <w:rPr>
-          <w:rFonts w:ascii="Consolas" w:hAnsi="Consolas" w:cs="Consolas"/>
-          <w:color w:val="000000"/>
+        <w:t xml:space="preserve">{ </w:t>
+      </w:r>
+      <w:r>
+        <w:rPr>
+          <w:rFonts w:ascii="Consolas" w:hAnsi="Consolas" w:cs="Consolas"/>
+          <w:color w:val="0000FF"/>
+          <w:sz w:val="19"/>
+          <w:szCs w:val="19"/>
+          <w:highlight w:val="white"/>
+          <w:lang w:val="tr-TR"/>
+        </w:rPr>
+        <w:t>return</w:t>
+      </w:r>
+      <w:r>
+        <w:rPr>
+          <w:rFonts w:ascii="Consolas" w:hAnsi="Consolas" w:cs="Consolas"/>
+          <w:color w:val="A31515"/>
           <w:sz w:val="19"/>
           <w:szCs w:val="19"/>
           <w:highlight w:val="white"/>
@@ -10482,13 +10471,13 @@
       <w:r>
         <w:rPr>
           <w:rFonts w:ascii="Consolas" w:hAnsi="Consolas" w:cs="Consolas"/>
-          <w:color w:val="0000FF"/>
-          <w:sz w:val="19"/>
-          <w:szCs w:val="19"/>
-          <w:highlight w:val="white"/>
-          <w:lang w:val="tr-TR"/>
-        </w:rPr>
-        <w:t>return</w:t>
+          <w:color w:val="000080"/>
+          <w:sz w:val="19"/>
+          <w:szCs w:val="19"/>
+          <w:highlight w:val="white"/>
+          <w:lang w:val="tr-TR"/>
+        </w:rPr>
+        <w:t>a</w:t>
       </w:r>
       <w:r>
         <w:rPr>
@@ -10504,56 +10493,34 @@
       <w:r>
         <w:rPr>
           <w:rFonts w:ascii="Consolas" w:hAnsi="Consolas" w:cs="Consolas"/>
+          <w:color w:val="000000"/>
+          <w:sz w:val="19"/>
+          <w:szCs w:val="19"/>
+          <w:highlight w:val="white"/>
+          <w:lang w:val="tr-TR"/>
+        </w:rPr>
+        <w:t>+</w:t>
+      </w:r>
+      <w:r>
+        <w:rPr>
+          <w:rFonts w:ascii="Consolas" w:hAnsi="Consolas" w:cs="Consolas"/>
+          <w:color w:val="A31515"/>
+          <w:sz w:val="19"/>
+          <w:szCs w:val="19"/>
+          <w:highlight w:val="white"/>
+          <w:lang w:val="tr-TR"/>
+        </w:rPr>
+        <w:t xml:space="preserve"> </w:t>
+      </w:r>
+      <w:r>
+        <w:rPr>
+          <w:rFonts w:ascii="Consolas" w:hAnsi="Consolas" w:cs="Consolas"/>
           <w:color w:val="000080"/>
           <w:sz w:val="19"/>
           <w:szCs w:val="19"/>
           <w:highlight w:val="white"/>
           <w:lang w:val="tr-TR"/>
         </w:rPr>
-        <w:t>a</w:t>
-      </w:r>
-      <w:r>
-        <w:rPr>
-          <w:rFonts w:ascii="Consolas" w:hAnsi="Consolas" w:cs="Consolas"/>
-          <w:color w:val="A31515"/>
-          <w:sz w:val="19"/>
-          <w:szCs w:val="19"/>
-          <w:highlight w:val="white"/>
-          <w:lang w:val="tr-TR"/>
-        </w:rPr>
-        <w:t xml:space="preserve"> </w:t>
-      </w:r>
-      <w:r>
-        <w:rPr>
-          <w:rFonts w:ascii="Consolas" w:hAnsi="Consolas" w:cs="Consolas"/>
-          <w:color w:val="000000"/>
-          <w:sz w:val="19"/>
-          <w:szCs w:val="19"/>
-          <w:highlight w:val="white"/>
-          <w:lang w:val="tr-TR"/>
-        </w:rPr>
-        <w:t>+</w:t>
-      </w:r>
-      <w:r>
-        <w:rPr>
-          <w:rFonts w:ascii="Consolas" w:hAnsi="Consolas" w:cs="Consolas"/>
-          <w:color w:val="A31515"/>
-          <w:sz w:val="19"/>
-          <w:szCs w:val="19"/>
-          <w:highlight w:val="white"/>
-          <w:lang w:val="tr-TR"/>
-        </w:rPr>
-        <w:t xml:space="preserve"> </w:t>
-      </w:r>
-      <w:r>
-        <w:rPr>
-          <w:rFonts w:ascii="Consolas" w:hAnsi="Consolas" w:cs="Consolas"/>
-          <w:color w:val="000080"/>
-          <w:sz w:val="19"/>
-          <w:szCs w:val="19"/>
-          <w:highlight w:val="white"/>
-          <w:lang w:val="tr-TR"/>
-        </w:rPr>
         <w:t>b</w:t>
       </w:r>
       <w:r>
@@ -10565,40 +10532,7 @@
           <w:highlight w:val="white"/>
           <w:lang w:val="tr-TR"/>
         </w:rPr>
-        <w:t>;</w:t>
-      </w:r>
-      <w:r>
-        <w:rPr>
-          <w:rFonts w:ascii="Consolas" w:hAnsi="Consolas" w:cs="Consolas"/>
-          <w:color w:val="000000"/>
-          <w:sz w:val="19"/>
-          <w:szCs w:val="19"/>
-          <w:highlight w:val="white"/>
-          <w:lang w:val="tr-TR"/>
-        </w:rPr>
-        <w:t xml:space="preserve"> </w:t>
-      </w:r>
-      <w:r>
-        <w:rPr>
-          <w:rFonts w:ascii="Consolas" w:hAnsi="Consolas" w:cs="Consolas"/>
-          <w:color w:val="000000"/>
-          <w:sz w:val="19"/>
-          <w:szCs w:val="19"/>
-          <w:highlight w:val="white"/>
-          <w:lang w:val="tr-TR"/>
-        </w:rPr>
-        <w:t>}</w:t>
-      </w:r>
-      <w:r>
-        <w:rPr>
-          <w:rFonts w:ascii="Consolas" w:hAnsi="Consolas" w:cs="Consolas"/>
-          <w:color w:val="000000"/>
-          <w:sz w:val="19"/>
-          <w:szCs w:val="19"/>
-          <w:highlight w:val="white"/>
-          <w:lang w:val="tr-TR"/>
-        </w:rPr>
-        <w:t xml:space="preserve"> is a function definition.</w:t>
+        <w:t>; } is a function definition.</w:t>
       </w:r>
     </w:p>
     <w:p>
@@ -10621,7 +10555,7 @@
       </w:pPr>
     </w:p>
     <w:sectPr>
-      <w:headerReference w:type="default" r:id="rId6"/>
+      <w:headerReference w:type="default" r:id="rId8"/>
       <w:pgSz w:w="11906" w:h="16838"/>
       <w:pgMar w:top="1417" w:right="1417" w:bottom="1417" w:left="1417" w:header="708" w:footer="708" w:gutter="0"/>
       <w:cols w:space="708"/>
@@ -10629,6 +10563,56 @@
     </w:sectPr>
   </w:body>
 </w:document>
+</file>
+
+<file path=word/endnotes.xml><?xml version="1.0" encoding="utf-8"?>
+<w:endnotes xmlns:wpc="http://schemas.microsoft.com/office/word/2010/wordprocessingCanvas" xmlns:cx="http://schemas.microsoft.com/office/drawing/2014/chartex" xmlns:cx1="http://schemas.microsoft.com/office/drawing/2015/9/8/chartex" xmlns:cx2="http://schemas.microsoft.com/office/drawing/2015/10/21/chartex" xmlns:cx3="http://schemas.microsoft.com/office/drawing/2016/5/9/chartex" xmlns:cx4="http://schemas.microsoft.com/office/drawing/2016/5/10/chartex" xmlns:cx5="http://schemas.microsoft.com/office/drawing/2016/5/11/chartex" xmlns:cx6="http://schemas.microsoft.com/office/drawing/2016/5/12/chartex" xmlns:cx7="http://schemas.microsoft.com/office/drawing/2016/5/13/chartex" xmlns:cx8="http://schemas.microsoft.com/office/drawing/2016/5/14/chartex" xmlns:mc="http://schemas.openxmlformats.org/markup-compatibility/2006" xmlns:aink="http://schemas.microsoft.com/office/drawing/2016/ink" xmlns:am3d="http://schemas.microsoft.com/office/drawing/2017/model3d" xmlns:o="urn:schemas-microsoft-com:office:office" xmlns:r="http://schemas.openxmlformats.org/officeDocument/2006/relationships" xmlns:m="http://schemas.openxmlformats.org/officeDocument/2006/math" xmlns:v="urn:schemas-microsoft-com:vml" xmlns:wp14="http://schemas.microsoft.com/office/word/2010/wordprocessingDrawing" xmlns:wp="http://schemas.openxmlformats.org/drawingml/2006/wordprocessingDrawing" xmlns:w10="urn:schemas-microsoft-com:office:word" xmlns:w="http://schemas.openxmlformats.org/wordprocessingml/2006/main" xmlns:w14="http://schemas.microsoft.com/office/word/2010/wordml" xmlns:w15="http://schemas.microsoft.com/office/word/2012/wordml" xmlns:w16cex="http://schemas.microsoft.com/office/word/2018/wordml/cex" xmlns:w16cid="http://schemas.microsoft.com/office/word/2016/wordml/cid" xmlns:w16="http://schemas.microsoft.com/office/word/2018/wordml" xmlns:w16se="http://schemas.microsoft.com/office/word/2015/wordml/symex" xmlns:wpg="http://schemas.microsoft.com/office/word/2010/wordprocessingGroup" xmlns:wpi="http://schemas.microsoft.com/office/word/2010/wordprocessingInk" xmlns:wne="http://schemas.microsoft.com/office/word/2006/wordml" xmlns:wps="http://schemas.microsoft.com/office/word/2010/wordprocessingShape" mc:Ignorable="w14 w15 w16se w16cid w16 w16cex wp14">
+  <w:endnote w:type="separator" w:id="-1">
+    <w:p>
+      <w:pPr>
+        <w:spacing w:after="0" w:line="240" w:lineRule="auto"/>
+      </w:pPr>
+      <w:r>
+        <w:separator/>
+      </w:r>
+    </w:p>
+  </w:endnote>
+  <w:endnote w:type="continuationSeparator" w:id="0">
+    <w:p>
+      <w:pPr>
+        <w:spacing w:after="0" w:line="240" w:lineRule="auto"/>
+      </w:pPr>
+      <w:r>
+        <w:continuationSeparator/>
+      </w:r>
+    </w:p>
+  </w:endnote>
+</w:endnotes>
+</file>
+
+<file path=word/footnotes.xml><?xml version="1.0" encoding="utf-8"?>
+<w:footnotes xmlns:wpc="http://schemas.microsoft.com/office/word/2010/wordprocessingCanvas" xmlns:cx="http://schemas.microsoft.com/office/drawing/2014/chartex" xmlns:cx1="http://schemas.microsoft.com/office/drawing/2015/9/8/chartex" xmlns:cx2="http://schemas.microsoft.com/office/drawing/2015/10/21/chartex" xmlns:cx3="http://schemas.microsoft.com/office/drawing/2016/5/9/chartex" xmlns:cx4="http://schemas.microsoft.com/office/drawing/2016/5/10/chartex" xmlns:cx5="http://schemas.microsoft.com/office/drawing/2016/5/11/chartex" xmlns:cx6="http://schemas.microsoft.com/office/drawing/2016/5/12/chartex" xmlns:cx7="http://schemas.microsoft.com/office/drawing/2016/5/13/chartex" xmlns:cx8="http://schemas.microsoft.com/office/drawing/2016/5/14/chartex" xmlns:mc="http://schemas.openxmlformats.org/markup-compatibility/2006" xmlns:aink="http://schemas.microsoft.com/office/drawing/2016/ink" xmlns:am3d="http://schemas.microsoft.com/office/drawing/2017/model3d" xmlns:o="urn:schemas-microsoft-com:office:office" xmlns:r="http://schemas.openxmlformats.org/officeDocument/2006/relationships" xmlns:m="http://schemas.openxmlformats.org/officeDocument/2006/math" xmlns:v="urn:schemas-microsoft-com:vml" xmlns:wp14="http://schemas.microsoft.com/office/word/2010/wordprocessingDrawing" xmlns:wp="http://schemas.openxmlformats.org/drawingml/2006/wordprocessingDrawing" xmlns:w10="urn:schemas-microsoft-com:office:word" xmlns:w="http://schemas.openxmlformats.org/wordprocessingml/2006/main" xmlns:w14="http://schemas.microsoft.com/office/word/2010/wordml" xmlns:w15="http://schemas.microsoft.com/office/word/2012/wordml" xmlns:w16cex="http://schemas.microsoft.com/office/word/2018/wordml/cex" xmlns:w16cid="http://schemas.microsoft.com/office/word/2016/wordml/cid" xmlns:w16="http://schemas.microsoft.com/office/word/2018/wordml" xmlns:w16se="http://schemas.microsoft.com/office/word/2015/wordml/symex" xmlns:wpg="http://schemas.microsoft.com/office/word/2010/wordprocessingGroup" xmlns:wpi="http://schemas.microsoft.com/office/word/2010/wordprocessingInk" xmlns:wne="http://schemas.microsoft.com/office/word/2006/wordml" xmlns:wps="http://schemas.microsoft.com/office/word/2010/wordprocessingShape" mc:Ignorable="w14 w15 w16se w16cid w16 w16cex wp14">
+  <w:footnote w:type="separator" w:id="-1">
+    <w:p>
+      <w:pPr>
+        <w:spacing w:after="0" w:line="240" w:lineRule="auto"/>
+      </w:pPr>
+      <w:r>
+        <w:separator/>
+      </w:r>
+    </w:p>
+  </w:footnote>
+  <w:footnote w:type="continuationSeparator" w:id="0">
+    <w:p>
+      <w:pPr>
+        <w:spacing w:after="0" w:line="240" w:lineRule="auto"/>
+      </w:pPr>
+      <w:r>
+        <w:continuationSeparator/>
+      </w:r>
+    </w:p>
+  </w:footnote>
+</w:footnotes>
 </file>
 
 <file path=word/header1.xml><?xml version="1.0" encoding="utf-8"?>

</xml_diff>